<commit_message>
minimal updates before further editing
</commit_message>
<xml_diff>
--- a/output/tables/tab2.docx
+++ b/output/tables/tab2.docx
@@ -875,7 +875,7 @@
                 <w:szCs w:val="22"/>
                 <w:color w:val="000000"/>
               </w:rPr>
-              <w:t xml:space="preserve">&lt; 20 (%)</w:t>
+              <w:t xml:space="preserve">&lt; 20</w:t>
             </w:r>
           </w:p>
         </w:tc>
@@ -1190,7 +1190,7 @@
                 <w:szCs w:val="22"/>
                 <w:color w:val="000000"/>
               </w:rPr>
-              <w:t xml:space="preserve">20-25 (%)</w:t>
+              <w:t xml:space="preserve">20-25</w:t>
             </w:r>
           </w:p>
         </w:tc>
@@ -1505,7 +1505,7 @@
                 <w:szCs w:val="22"/>
                 <w:color w:val="000000"/>
               </w:rPr>
-              <w:t xml:space="preserve">&gt;25 (%)</w:t>
+              <w:t xml:space="preserve">&gt;25</w:t>
             </w:r>
           </w:p>
         </w:tc>

</xml_diff>